<commit_message>
Add Q4 Quarterly Report updates
</commit_message>
<xml_diff>
--- a/quarterly_reports/table_5_ft.docx
+++ b/quarterly_reports/table_5_ft.docx
@@ -40,6 +40,7 @@
           </w:tcPr>
           <w:p>
             <w:pPr>
+              <w:pStyle w:val="Normal"/>
               <w:jc w:val="left"/>
               <w:keepNext/>
               <w:pBdr>
@@ -84,6 +85,7 @@
           </w:tcPr>
           <w:p>
             <w:pPr>
+              <w:pStyle w:val="Normal"/>
               <w:jc w:val="left"/>
               <w:keepNext/>
               <w:pBdr>
@@ -128,6 +130,7 @@
           </w:tcPr>
           <w:p>
             <w:pPr>
+              <w:pStyle w:val="Normal"/>
               <w:jc w:val="left"/>
               <w:keepNext/>
               <w:pBdr>
@@ -172,6 +175,7 @@
           </w:tcPr>
           <w:p>
             <w:pPr>
+              <w:pStyle w:val="Normal"/>
               <w:jc w:val="left"/>
               <w:keepNext/>
               <w:pBdr>
@@ -208,21 +212,22 @@
           <w:tcPr>
             <w:tcBorders>
               <w:bottom w:val="none" w:sz="0" w:space="0" w:color="000000"/>
-              <w:top w:val="none" w:sz="0" w:space="0" w:color="000000"/>
-              <w:left w:val="none" w:sz="0" w:space="0" w:color="000000"/>
-              <w:right w:val="none" w:sz="0" w:space="0" w:color="000000"/>
-            </w:tcBorders>
-            <w:shd w:val="clear" w:color="auto" w:fill="FFFFFF"/>
-            <w:tcMar>
-              <w:top w:w="0" w:type="dxa"/>
-              <w:bottom w:w="0" w:type="dxa"/>
-              <w:left w:w="0" w:type="dxa"/>
-              <w:right w:w="0" w:type="dxa"/>
-            </w:tcMar>
-            <w:vAlign w:val="center"/>
-          </w:tcPr>
-          <w:p>
-            <w:pPr>
+              <w:top w:val="single" w:sz="16" w:space="0" w:color="666666"/>
+              <w:left w:val="none" w:sz="0" w:space="0" w:color="000000"/>
+              <w:right w:val="none" w:sz="0" w:space="0" w:color="000000"/>
+            </w:tcBorders>
+            <w:shd w:val="clear" w:color="auto" w:fill="FFFFFF"/>
+            <w:tcMar>
+              <w:top w:w="0" w:type="dxa"/>
+              <w:bottom w:w="0" w:type="dxa"/>
+              <w:left w:w="0" w:type="dxa"/>
+              <w:right w:w="0" w:type="dxa"/>
+            </w:tcMar>
+            <w:vAlign w:val="center"/>
+          </w:tcPr>
+          <w:p>
+            <w:pPr>
+              <w:pStyle w:val="Normal"/>
               <w:jc w:val="left"/>
               <w:keepNext/>
               <w:pBdr>
@@ -252,21 +257,22 @@
           <w:tcPr>
             <w:tcBorders>
               <w:bottom w:val="none" w:sz="0" w:space="0" w:color="000000"/>
-              <w:top w:val="none" w:sz="0" w:space="0" w:color="000000"/>
-              <w:left w:val="none" w:sz="0" w:space="0" w:color="000000"/>
-              <w:right w:val="none" w:sz="0" w:space="0" w:color="000000"/>
-            </w:tcBorders>
-            <w:shd w:val="clear" w:color="auto" w:fill="FFFFFF"/>
-            <w:tcMar>
-              <w:top w:w="0" w:type="dxa"/>
-              <w:bottom w:w="0" w:type="dxa"/>
-              <w:left w:w="0" w:type="dxa"/>
-              <w:right w:w="0" w:type="dxa"/>
-            </w:tcMar>
-            <w:vAlign w:val="center"/>
-          </w:tcPr>
-          <w:p>
-            <w:pPr>
+              <w:top w:val="single" w:sz="16" w:space="0" w:color="666666"/>
+              <w:left w:val="none" w:sz="0" w:space="0" w:color="000000"/>
+              <w:right w:val="none" w:sz="0" w:space="0" w:color="000000"/>
+            </w:tcBorders>
+            <w:shd w:val="clear" w:color="auto" w:fill="FFFFFF"/>
+            <w:tcMar>
+              <w:top w:w="0" w:type="dxa"/>
+              <w:bottom w:w="0" w:type="dxa"/>
+              <w:left w:w="0" w:type="dxa"/>
+              <w:right w:w="0" w:type="dxa"/>
+            </w:tcMar>
+            <w:vAlign w:val="center"/>
+          </w:tcPr>
+          <w:p>
+            <w:pPr>
+              <w:pStyle w:val="Normal"/>
               <w:jc w:val="left"/>
               <w:keepNext/>
               <w:pBdr>
@@ -296,21 +302,22 @@
           <w:tcPr>
             <w:tcBorders>
               <w:bottom w:val="none" w:sz="0" w:space="0" w:color="000000"/>
-              <w:top w:val="none" w:sz="0" w:space="0" w:color="000000"/>
-              <w:left w:val="none" w:sz="0" w:space="0" w:color="000000"/>
-              <w:right w:val="none" w:sz="0" w:space="0" w:color="000000"/>
-            </w:tcBorders>
-            <w:shd w:val="clear" w:color="auto" w:fill="FFFFFF"/>
-            <w:tcMar>
-              <w:top w:w="0" w:type="dxa"/>
-              <w:bottom w:w="0" w:type="dxa"/>
-              <w:left w:w="0" w:type="dxa"/>
-              <w:right w:w="0" w:type="dxa"/>
-            </w:tcMar>
-            <w:vAlign w:val="center"/>
-          </w:tcPr>
-          <w:p>
-            <w:pPr>
+              <w:top w:val="single" w:sz="16" w:space="0" w:color="666666"/>
+              <w:left w:val="none" w:sz="0" w:space="0" w:color="000000"/>
+              <w:right w:val="none" w:sz="0" w:space="0" w:color="000000"/>
+            </w:tcBorders>
+            <w:shd w:val="clear" w:color="auto" w:fill="FFFFFF"/>
+            <w:tcMar>
+              <w:top w:w="0" w:type="dxa"/>
+              <w:bottom w:w="0" w:type="dxa"/>
+              <w:left w:w="0" w:type="dxa"/>
+              <w:right w:w="0" w:type="dxa"/>
+            </w:tcMar>
+            <w:vAlign w:val="center"/>
+          </w:tcPr>
+          <w:p>
+            <w:pPr>
+              <w:pStyle w:val="Normal"/>
               <w:jc w:val="left"/>
               <w:keepNext/>
               <w:pBdr>
@@ -340,43 +347,44 @@
           <w:tcPr>
             <w:tcBorders>
               <w:bottom w:val="none" w:sz="0" w:space="0" w:color="000000"/>
-              <w:top w:val="none" w:sz="0" w:space="0" w:color="000000"/>
-              <w:left w:val="none" w:sz="0" w:space="0" w:color="000000"/>
-              <w:right w:val="none" w:sz="0" w:space="0" w:color="000000"/>
-            </w:tcBorders>
-            <w:shd w:val="clear" w:color="auto" w:fill="FFFFFF"/>
-            <w:tcMar>
-              <w:top w:w="0" w:type="dxa"/>
-              <w:bottom w:w="0" w:type="dxa"/>
-              <w:left w:w="0" w:type="dxa"/>
-              <w:right w:w="0" w:type="dxa"/>
-            </w:tcMar>
-            <w:vAlign w:val="center"/>
-          </w:tcPr>
-          <w:p>
-            <w:pPr>
-              <w:jc w:val="left"/>
-              <w:keepNext/>
-              <w:pBdr>
-                <w:bottom w:val="none" w:sz="0" w:space="0" w:color="000000"/>
-                <w:top w:val="none" w:sz="0" w:space="0" w:color="000000"/>
-                <w:left w:val="none" w:sz="0" w:space="0" w:color="000000"/>
-                <w:right w:val="none" w:sz="0" w:space="0" w:color="000000"/>
-              </w:pBdr>
-              <w:spacing w:after="0" w:before="0" w:line="240"/>
-              <w:ind w:firstLine="0" w:left="100" w:right="100"/>
-            </w:pPr>
-            <w:r>
-              <w:rPr>
-                <w:rFonts w:ascii="Times New Roman" w:hAnsi="Times New Roman" w:eastAsia="Times New Roman" w:cs="Times New Roman"/>
-                <w:i w:val="false"/>
-                <w:b w:val="false"/>
-                <w:u w:val="none"/>
-                <w:sz w:val="22"/>
-                <w:szCs w:val="22"/>
-                <w:color w:val="000000"/>
-              </w:rPr>
-              <w:t xml:space="preserve">49 (25.5)</w:t>
+              <w:top w:val="single" w:sz="16" w:space="0" w:color="666666"/>
+              <w:left w:val="none" w:sz="0" w:space="0" w:color="000000"/>
+              <w:right w:val="none" w:sz="0" w:space="0" w:color="000000"/>
+            </w:tcBorders>
+            <w:shd w:val="clear" w:color="auto" w:fill="FFFFFF"/>
+            <w:tcMar>
+              <w:top w:w="0" w:type="dxa"/>
+              <w:bottom w:w="0" w:type="dxa"/>
+              <w:left w:w="0" w:type="dxa"/>
+              <w:right w:w="0" w:type="dxa"/>
+            </w:tcMar>
+            <w:vAlign w:val="center"/>
+          </w:tcPr>
+          <w:p>
+            <w:pPr>
+              <w:pStyle w:val="Normal"/>
+              <w:jc w:val="left"/>
+              <w:keepNext/>
+              <w:pBdr>
+                <w:bottom w:val="none" w:sz="0" w:space="0" w:color="000000"/>
+                <w:top w:val="none" w:sz="0" w:space="0" w:color="000000"/>
+                <w:left w:val="none" w:sz="0" w:space="0" w:color="000000"/>
+                <w:right w:val="none" w:sz="0" w:space="0" w:color="000000"/>
+              </w:pBdr>
+              <w:spacing w:after="0" w:before="0" w:line="240"/>
+              <w:ind w:firstLine="0" w:left="100" w:right="100"/>
+            </w:pPr>
+            <w:r>
+              <w:rPr>
+                <w:rFonts w:ascii="Times New Roman" w:hAnsi="Times New Roman" w:eastAsia="Times New Roman" w:cs="Times New Roman"/>
+                <w:i w:val="false"/>
+                <w:b w:val="false"/>
+                <w:u w:val="none"/>
+                <w:sz w:val="22"/>
+                <w:szCs w:val="22"/>
+                <w:color w:val="000000"/>
+              </w:rPr>
+              <w:t xml:space="preserve">58 (25.2)</w:t>
             </w:r>
           </w:p>
         </w:tc>
@@ -406,6 +414,7 @@
           </w:tcPr>
           <w:p>
             <w:pPr>
+              <w:pStyle w:val="Normal"/>
               <w:jc w:val="left"/>
               <w:keepNext/>
               <w:pBdr>
@@ -450,6 +459,7 @@
           </w:tcPr>
           <w:p>
             <w:pPr>
+              <w:pStyle w:val="Normal"/>
               <w:jc w:val="left"/>
               <w:keepNext/>
               <w:pBdr>
@@ -494,6 +504,7 @@
           </w:tcPr>
           <w:p>
             <w:pPr>
+              <w:pStyle w:val="Normal"/>
               <w:jc w:val="left"/>
               <w:keepNext/>
               <w:pBdr>
@@ -538,28 +549,29 @@
           </w:tcPr>
           <w:p>
             <w:pPr>
-              <w:jc w:val="left"/>
-              <w:keepNext/>
-              <w:pBdr>
-                <w:bottom w:val="none" w:sz="0" w:space="0" w:color="000000"/>
-                <w:top w:val="none" w:sz="0" w:space="0" w:color="000000"/>
-                <w:left w:val="none" w:sz="0" w:space="0" w:color="000000"/>
-                <w:right w:val="none" w:sz="0" w:space="0" w:color="000000"/>
-              </w:pBdr>
-              <w:spacing w:after="0" w:before="0" w:line="240"/>
-              <w:ind w:firstLine="0" w:left="100" w:right="100"/>
-            </w:pPr>
-            <w:r>
-              <w:rPr>
-                <w:rFonts w:ascii="Times New Roman" w:hAnsi="Times New Roman" w:eastAsia="Times New Roman" w:cs="Times New Roman"/>
-                <w:i w:val="false"/>
-                <w:b w:val="false"/>
-                <w:u w:val="none"/>
-                <w:sz w:val="22"/>
-                <w:szCs w:val="22"/>
-                <w:color w:val="000000"/>
-              </w:rPr>
-              <w:t xml:space="preserve">38 (19.8)</w:t>
+              <w:pStyle w:val="Normal"/>
+              <w:jc w:val="left"/>
+              <w:keepNext/>
+              <w:pBdr>
+                <w:bottom w:val="none" w:sz="0" w:space="0" w:color="000000"/>
+                <w:top w:val="none" w:sz="0" w:space="0" w:color="000000"/>
+                <w:left w:val="none" w:sz="0" w:space="0" w:color="000000"/>
+                <w:right w:val="none" w:sz="0" w:space="0" w:color="000000"/>
+              </w:pBdr>
+              <w:spacing w:after="0" w:before="0" w:line="240"/>
+              <w:ind w:firstLine="0" w:left="100" w:right="100"/>
+            </w:pPr>
+            <w:r>
+              <w:rPr>
+                <w:rFonts w:ascii="Times New Roman" w:hAnsi="Times New Roman" w:eastAsia="Times New Roman" w:cs="Times New Roman"/>
+                <w:i w:val="false"/>
+                <w:b w:val="false"/>
+                <w:u w:val="none"/>
+                <w:sz w:val="22"/>
+                <w:szCs w:val="22"/>
+                <w:color w:val="000000"/>
+              </w:rPr>
+              <w:t xml:space="preserve">41 (17.8)</w:t>
             </w:r>
           </w:p>
         </w:tc>
@@ -589,6 +601,7 @@
           </w:tcPr>
           <w:p>
             <w:pPr>
+              <w:pStyle w:val="Normal"/>
               <w:jc w:val="left"/>
               <w:keepNext/>
               <w:pBdr>
@@ -633,6 +646,7 @@
           </w:tcPr>
           <w:p>
             <w:pPr>
+              <w:pStyle w:val="Normal"/>
               <w:jc w:val="left"/>
               <w:keepNext/>
               <w:pBdr>
@@ -677,6 +691,7 @@
           </w:tcPr>
           <w:p>
             <w:pPr>
+              <w:pStyle w:val="Normal"/>
               <w:jc w:val="left"/>
               <w:keepNext/>
               <w:pBdr>
@@ -721,28 +736,29 @@
           </w:tcPr>
           <w:p>
             <w:pPr>
-              <w:jc w:val="left"/>
-              <w:keepNext/>
-              <w:pBdr>
-                <w:bottom w:val="none" w:sz="0" w:space="0" w:color="000000"/>
-                <w:top w:val="none" w:sz="0" w:space="0" w:color="000000"/>
-                <w:left w:val="none" w:sz="0" w:space="0" w:color="000000"/>
-                <w:right w:val="none" w:sz="0" w:space="0" w:color="000000"/>
-              </w:pBdr>
-              <w:spacing w:after="0" w:before="0" w:line="240"/>
-              <w:ind w:firstLine="0" w:left="100" w:right="100"/>
-            </w:pPr>
-            <w:r>
-              <w:rPr>
-                <w:rFonts w:ascii="Times New Roman" w:hAnsi="Times New Roman" w:eastAsia="Times New Roman" w:cs="Times New Roman"/>
-                <w:i w:val="false"/>
-                <w:b w:val="false"/>
-                <w:u w:val="none"/>
-                <w:sz w:val="22"/>
-                <w:szCs w:val="22"/>
-                <w:color w:val="000000"/>
-              </w:rPr>
-              <w:t xml:space="preserve">48 (25.0)</w:t>
+              <w:pStyle w:val="Normal"/>
+              <w:jc w:val="left"/>
+              <w:keepNext/>
+              <w:pBdr>
+                <w:bottom w:val="none" w:sz="0" w:space="0" w:color="000000"/>
+                <w:top w:val="none" w:sz="0" w:space="0" w:color="000000"/>
+                <w:left w:val="none" w:sz="0" w:space="0" w:color="000000"/>
+                <w:right w:val="none" w:sz="0" w:space="0" w:color="000000"/>
+              </w:pBdr>
+              <w:spacing w:after="0" w:before="0" w:line="240"/>
+              <w:ind w:firstLine="0" w:left="100" w:right="100"/>
+            </w:pPr>
+            <w:r>
+              <w:rPr>
+                <w:rFonts w:ascii="Times New Roman" w:hAnsi="Times New Roman" w:eastAsia="Times New Roman" w:cs="Times New Roman"/>
+                <w:i w:val="false"/>
+                <w:b w:val="false"/>
+                <w:u w:val="none"/>
+                <w:sz w:val="22"/>
+                <w:szCs w:val="22"/>
+                <w:color w:val="000000"/>
+              </w:rPr>
+              <w:t xml:space="preserve">62 (27.0)</w:t>
             </w:r>
           </w:p>
         </w:tc>
@@ -772,6 +788,7 @@
           </w:tcPr>
           <w:p>
             <w:pPr>
+              <w:pStyle w:val="Normal"/>
               <w:jc w:val="left"/>
               <w:keepNext/>
               <w:pBdr>
@@ -816,6 +833,7 @@
           </w:tcPr>
           <w:p>
             <w:pPr>
+              <w:pStyle w:val="Normal"/>
               <w:jc w:val="left"/>
               <w:keepNext/>
               <w:pBdr>
@@ -860,6 +878,7 @@
           </w:tcPr>
           <w:p>
             <w:pPr>
+              <w:pStyle w:val="Normal"/>
               <w:jc w:val="left"/>
               <w:keepNext/>
               <w:pBdr>
@@ -904,28 +923,29 @@
           </w:tcPr>
           <w:p>
             <w:pPr>
-              <w:jc w:val="left"/>
-              <w:keepNext/>
-              <w:pBdr>
-                <w:bottom w:val="none" w:sz="0" w:space="0" w:color="000000"/>
-                <w:top w:val="none" w:sz="0" w:space="0" w:color="000000"/>
-                <w:left w:val="none" w:sz="0" w:space="0" w:color="000000"/>
-                <w:right w:val="none" w:sz="0" w:space="0" w:color="000000"/>
-              </w:pBdr>
-              <w:spacing w:after="0" w:before="0" w:line="240"/>
-              <w:ind w:firstLine="0" w:left="100" w:right="100"/>
-            </w:pPr>
-            <w:r>
-              <w:rPr>
-                <w:rFonts w:ascii="Times New Roman" w:hAnsi="Times New Roman" w:eastAsia="Times New Roman" w:cs="Times New Roman"/>
-                <w:i w:val="false"/>
-                <w:b w:val="false"/>
-                <w:u w:val="none"/>
-                <w:sz w:val="22"/>
-                <w:szCs w:val="22"/>
-                <w:color w:val="000000"/>
-              </w:rPr>
-              <w:t xml:space="preserve">24 (12.5)</w:t>
+              <w:pStyle w:val="Normal"/>
+              <w:jc w:val="left"/>
+              <w:keepNext/>
+              <w:pBdr>
+                <w:bottom w:val="none" w:sz="0" w:space="0" w:color="000000"/>
+                <w:top w:val="none" w:sz="0" w:space="0" w:color="000000"/>
+                <w:left w:val="none" w:sz="0" w:space="0" w:color="000000"/>
+                <w:right w:val="none" w:sz="0" w:space="0" w:color="000000"/>
+              </w:pBdr>
+              <w:spacing w:after="0" w:before="0" w:line="240"/>
+              <w:ind w:firstLine="0" w:left="100" w:right="100"/>
+            </w:pPr>
+            <w:r>
+              <w:rPr>
+                <w:rFonts w:ascii="Times New Roman" w:hAnsi="Times New Roman" w:eastAsia="Times New Roman" w:cs="Times New Roman"/>
+                <w:i w:val="false"/>
+                <w:b w:val="false"/>
+                <w:u w:val="none"/>
+                <w:sz w:val="22"/>
+                <w:szCs w:val="22"/>
+                <w:color w:val="000000"/>
+              </w:rPr>
+              <w:t xml:space="preserve">28 (12.2)</w:t>
             </w:r>
           </w:p>
         </w:tc>
@@ -955,6 +975,7 @@
           </w:tcPr>
           <w:p>
             <w:pPr>
+              <w:pStyle w:val="Normal"/>
               <w:jc w:val="left"/>
               <w:keepNext/>
               <w:pBdr>
@@ -999,6 +1020,7 @@
           </w:tcPr>
           <w:p>
             <w:pPr>
+              <w:pStyle w:val="Normal"/>
               <w:jc w:val="left"/>
               <w:keepNext/>
               <w:pBdr>
@@ -1043,6 +1065,7 @@
           </w:tcPr>
           <w:p>
             <w:pPr>
+              <w:pStyle w:val="Normal"/>
               <w:jc w:val="left"/>
               <w:keepNext/>
               <w:pBdr>
@@ -1087,28 +1110,29 @@
           </w:tcPr>
           <w:p>
             <w:pPr>
-              <w:jc w:val="left"/>
-              <w:keepNext/>
-              <w:pBdr>
-                <w:bottom w:val="none" w:sz="0" w:space="0" w:color="000000"/>
-                <w:top w:val="none" w:sz="0" w:space="0" w:color="000000"/>
-                <w:left w:val="none" w:sz="0" w:space="0" w:color="000000"/>
-                <w:right w:val="none" w:sz="0" w:space="0" w:color="000000"/>
-              </w:pBdr>
-              <w:spacing w:after="0" w:before="0" w:line="240"/>
-              <w:ind w:firstLine="0" w:left="100" w:right="100"/>
-            </w:pPr>
-            <w:r>
-              <w:rPr>
-                <w:rFonts w:ascii="Times New Roman" w:hAnsi="Times New Roman" w:eastAsia="Times New Roman" w:cs="Times New Roman"/>
-                <w:i w:val="false"/>
-                <w:b w:val="false"/>
-                <w:u w:val="none"/>
-                <w:sz w:val="22"/>
-                <w:szCs w:val="22"/>
-                <w:color w:val="000000"/>
-              </w:rPr>
-              <w:t xml:space="preserve">15 (7.8)</w:t>
+              <w:pStyle w:val="Normal"/>
+              <w:jc w:val="left"/>
+              <w:keepNext/>
+              <w:pBdr>
+                <w:bottom w:val="none" w:sz="0" w:space="0" w:color="000000"/>
+                <w:top w:val="none" w:sz="0" w:space="0" w:color="000000"/>
+                <w:left w:val="none" w:sz="0" w:space="0" w:color="000000"/>
+                <w:right w:val="none" w:sz="0" w:space="0" w:color="000000"/>
+              </w:pBdr>
+              <w:spacing w:after="0" w:before="0" w:line="240"/>
+              <w:ind w:firstLine="0" w:left="100" w:right="100"/>
+            </w:pPr>
+            <w:r>
+              <w:rPr>
+                <w:rFonts w:ascii="Times New Roman" w:hAnsi="Times New Roman" w:eastAsia="Times New Roman" w:cs="Times New Roman"/>
+                <w:i w:val="false"/>
+                <w:b w:val="false"/>
+                <w:u w:val="none"/>
+                <w:sz w:val="22"/>
+                <w:szCs w:val="22"/>
+                <w:color w:val="000000"/>
+              </w:rPr>
+              <w:t xml:space="preserve">22 (9.6)</w:t>
             </w:r>
           </w:p>
         </w:tc>
@@ -1138,6 +1162,7 @@
           </w:tcPr>
           <w:p>
             <w:pPr>
+              <w:pStyle w:val="Normal"/>
               <w:jc w:val="left"/>
               <w:keepNext/>
               <w:pBdr>
@@ -1182,6 +1207,7 @@
           </w:tcPr>
           <w:p>
             <w:pPr>
+              <w:pStyle w:val="Normal"/>
               <w:jc w:val="left"/>
               <w:keepNext/>
               <w:pBdr>
@@ -1226,6 +1252,7 @@
           </w:tcPr>
           <w:p>
             <w:pPr>
+              <w:pStyle w:val="Normal"/>
               <w:jc w:val="left"/>
               <w:keepNext/>
               <w:pBdr>
@@ -1270,28 +1297,29 @@
           </w:tcPr>
           <w:p>
             <w:pPr>
-              <w:jc w:val="left"/>
-              <w:keepNext/>
-              <w:pBdr>
-                <w:bottom w:val="none" w:sz="0" w:space="0" w:color="000000"/>
-                <w:top w:val="none" w:sz="0" w:space="0" w:color="000000"/>
-                <w:left w:val="none" w:sz="0" w:space="0" w:color="000000"/>
-                <w:right w:val="none" w:sz="0" w:space="0" w:color="000000"/>
-              </w:pBdr>
-              <w:spacing w:after="0" w:before="0" w:line="240"/>
-              <w:ind w:firstLine="0" w:left="100" w:right="100"/>
-            </w:pPr>
-            <w:r>
-              <w:rPr>
-                <w:rFonts w:ascii="Times New Roman" w:hAnsi="Times New Roman" w:eastAsia="Times New Roman" w:cs="Times New Roman"/>
-                <w:i w:val="false"/>
-                <w:b w:val="false"/>
-                <w:u w:val="none"/>
-                <w:sz w:val="22"/>
-                <w:szCs w:val="22"/>
-                <w:color w:val="000000"/>
-              </w:rPr>
-              <w:t xml:space="preserve">9 (4.7)</w:t>
+              <w:pStyle w:val="Normal"/>
+              <w:jc w:val="left"/>
+              <w:keepNext/>
+              <w:pBdr>
+                <w:bottom w:val="none" w:sz="0" w:space="0" w:color="000000"/>
+                <w:top w:val="none" w:sz="0" w:space="0" w:color="000000"/>
+                <w:left w:val="none" w:sz="0" w:space="0" w:color="000000"/>
+                <w:right w:val="none" w:sz="0" w:space="0" w:color="000000"/>
+              </w:pBdr>
+              <w:spacing w:after="0" w:before="0" w:line="240"/>
+              <w:ind w:firstLine="0" w:left="100" w:right="100"/>
+            </w:pPr>
+            <w:r>
+              <w:rPr>
+                <w:rFonts w:ascii="Times New Roman" w:hAnsi="Times New Roman" w:eastAsia="Times New Roman" w:cs="Times New Roman"/>
+                <w:i w:val="false"/>
+                <w:b w:val="false"/>
+                <w:u w:val="none"/>
+                <w:sz w:val="22"/>
+                <w:szCs w:val="22"/>
+                <w:color w:val="000000"/>
+              </w:rPr>
+              <w:t xml:space="preserve">9 (3.9)</w:t>
             </w:r>
           </w:p>
         </w:tc>
@@ -1321,6 +1349,7 @@
           </w:tcPr>
           <w:p>
             <w:pPr>
+              <w:pStyle w:val="Normal"/>
               <w:jc w:val="left"/>
               <w:keepNext/>
               <w:pBdr>
@@ -1365,6 +1394,7 @@
           </w:tcPr>
           <w:p>
             <w:pPr>
+              <w:pStyle w:val="Normal"/>
               <w:jc w:val="left"/>
               <w:keepNext/>
               <w:pBdr>
@@ -1409,6 +1439,7 @@
           </w:tcPr>
           <w:p>
             <w:pPr>
+              <w:pStyle w:val="Normal"/>
               <w:jc w:val="left"/>
               <w:keepNext/>
               <w:pBdr>
@@ -1453,28 +1484,29 @@
           </w:tcPr>
           <w:p>
             <w:pPr>
-              <w:jc w:val="left"/>
-              <w:keepNext/>
-              <w:pBdr>
-                <w:bottom w:val="none" w:sz="0" w:space="0" w:color="000000"/>
-                <w:top w:val="none" w:sz="0" w:space="0" w:color="000000"/>
-                <w:left w:val="none" w:sz="0" w:space="0" w:color="000000"/>
-                <w:right w:val="none" w:sz="0" w:space="0" w:color="000000"/>
-              </w:pBdr>
-              <w:spacing w:after="0" w:before="0" w:line="240"/>
-              <w:ind w:firstLine="0" w:left="100" w:right="100"/>
-            </w:pPr>
-            <w:r>
-              <w:rPr>
-                <w:rFonts w:ascii="Times New Roman" w:hAnsi="Times New Roman" w:eastAsia="Times New Roman" w:cs="Times New Roman"/>
-                <w:i w:val="false"/>
-                <w:b w:val="false"/>
-                <w:u w:val="none"/>
-                <w:sz w:val="22"/>
-                <w:szCs w:val="22"/>
-                <w:color w:val="000000"/>
-              </w:rPr>
-              <w:t xml:space="preserve">4 (2.1)</w:t>
+              <w:pStyle w:val="Normal"/>
+              <w:jc w:val="left"/>
+              <w:keepNext/>
+              <w:pBdr>
+                <w:bottom w:val="none" w:sz="0" w:space="0" w:color="000000"/>
+                <w:top w:val="none" w:sz="0" w:space="0" w:color="000000"/>
+                <w:left w:val="none" w:sz="0" w:space="0" w:color="000000"/>
+                <w:right w:val="none" w:sz="0" w:space="0" w:color="000000"/>
+              </w:pBdr>
+              <w:spacing w:after="0" w:before="0" w:line="240"/>
+              <w:ind w:firstLine="0" w:left="100" w:right="100"/>
+            </w:pPr>
+            <w:r>
+              <w:rPr>
+                <w:rFonts w:ascii="Times New Roman" w:hAnsi="Times New Roman" w:eastAsia="Times New Roman" w:cs="Times New Roman"/>
+                <w:i w:val="false"/>
+                <w:b w:val="false"/>
+                <w:u w:val="none"/>
+                <w:sz w:val="22"/>
+                <w:szCs w:val="22"/>
+                <w:color w:val="000000"/>
+              </w:rPr>
+              <w:t xml:space="preserve">5 (2.2)</w:t>
             </w:r>
           </w:p>
         </w:tc>
@@ -1504,6 +1536,7 @@
           </w:tcPr>
           <w:p>
             <w:pPr>
+              <w:pStyle w:val="Normal"/>
               <w:jc w:val="left"/>
               <w:keepNext/>
               <w:pBdr>
@@ -1548,6 +1581,7 @@
           </w:tcPr>
           <w:p>
             <w:pPr>
+              <w:pStyle w:val="Normal"/>
               <w:jc w:val="left"/>
               <w:keepNext/>
               <w:pBdr>
@@ -1592,6 +1626,7 @@
           </w:tcPr>
           <w:p>
             <w:pPr>
+              <w:pStyle w:val="Normal"/>
               <w:jc w:val="left"/>
               <w:keepNext/>
               <w:pBdr>
@@ -1636,28 +1671,29 @@
           </w:tcPr>
           <w:p>
             <w:pPr>
-              <w:jc w:val="left"/>
-              <w:keepNext/>
-              <w:pBdr>
-                <w:bottom w:val="none" w:sz="0" w:space="0" w:color="000000"/>
-                <w:top w:val="none" w:sz="0" w:space="0" w:color="000000"/>
-                <w:left w:val="none" w:sz="0" w:space="0" w:color="000000"/>
-                <w:right w:val="none" w:sz="0" w:space="0" w:color="000000"/>
-              </w:pBdr>
-              <w:spacing w:after="0" w:before="0" w:line="240"/>
-              <w:ind w:firstLine="0" w:left="100" w:right="100"/>
-            </w:pPr>
-            <w:r>
-              <w:rPr>
-                <w:rFonts w:ascii="Times New Roman" w:hAnsi="Times New Roman" w:eastAsia="Times New Roman" w:cs="Times New Roman"/>
-                <w:i w:val="false"/>
-                <w:b w:val="false"/>
-                <w:u w:val="none"/>
-                <w:sz w:val="22"/>
-                <w:szCs w:val="22"/>
-                <w:color w:val="000000"/>
-              </w:rPr>
-              <w:t xml:space="preserve">5 (2.6)</w:t>
+              <w:pStyle w:val="Normal"/>
+              <w:jc w:val="left"/>
+              <w:keepNext/>
+              <w:pBdr>
+                <w:bottom w:val="none" w:sz="0" w:space="0" w:color="000000"/>
+                <w:top w:val="none" w:sz="0" w:space="0" w:color="000000"/>
+                <w:left w:val="none" w:sz="0" w:space="0" w:color="000000"/>
+                <w:right w:val="none" w:sz="0" w:space="0" w:color="000000"/>
+              </w:pBdr>
+              <w:spacing w:after="0" w:before="0" w:line="240"/>
+              <w:ind w:firstLine="0" w:left="100" w:right="100"/>
+            </w:pPr>
+            <w:r>
+              <w:rPr>
+                <w:rFonts w:ascii="Times New Roman" w:hAnsi="Times New Roman" w:eastAsia="Times New Roman" w:cs="Times New Roman"/>
+                <w:i w:val="false"/>
+                <w:b w:val="false"/>
+                <w:u w:val="none"/>
+                <w:sz w:val="22"/>
+                <w:szCs w:val="22"/>
+                <w:color w:val="000000"/>
+              </w:rPr>
+              <w:t xml:space="preserve">5 (2.2)</w:t>
             </w:r>
           </w:p>
         </w:tc>
@@ -3326,9 +3362,9 @@
 </file>
 
 <file path=customXml/itemProps1.xml><?xml version="1.0" encoding="utf-8"?>
-<ds:datastoreItem xmlns:ds="http://schemas.openxmlformats.org/officeDocument/2006/customXml" ds:itemID="{D9BAA2C4-1D7F-40E6-AE76-A8E56232FD8A}"/>
+<ds:datastoreItem xmlns:ds="http://schemas.openxmlformats.org/officeDocument/2006/customXml" ds:itemID="{C448C93E-4A85-463E-BA6D-D8A033317CD3}"/>
 </file>
 
 <file path=customXml/itemProps2.xml><?xml version="1.0" encoding="utf-8"?>
-<ds:datastoreItem xmlns:ds="http://schemas.openxmlformats.org/officeDocument/2006/customXml" ds:itemID="{6FFB8B72-B0B6-4547-9BA3-E4A06278CECB}"/>
+<ds:datastoreItem xmlns:ds="http://schemas.openxmlformats.org/officeDocument/2006/customXml" ds:itemID="{97421662-11FC-425E-9F71-289CAFBE76D3}"/>
 </file>
</xml_diff>